<commit_message>
Finished Exam and Self assessment
</commit_message>
<xml_diff>
--- a/CS 401R Final - Monero.docx
+++ b/CS 401R Final - Monero.docx
@@ -15,8 +15,13 @@
         <w:spacing w:line="240" w:lineRule="auto"/>
       </w:pPr>
       <w:r>
-        <w:t>Dr. Seamons</w:t>
-      </w:r>
+        <w:t xml:space="preserve">Dr. </w:t>
+      </w:r>
+      <w:proofErr w:type="spellStart"/>
+      <w:r>
+        <w:t>Seamons</w:t>
+      </w:r>
+      <w:proofErr w:type="spellEnd"/>
     </w:p>
     <w:p>
       <w:pPr>
@@ -31,8 +36,13 @@
         <w:spacing w:line="240" w:lineRule="auto"/>
       </w:pPr>
       <w:r>
-        <w:t>Final – Monero</w:t>
-      </w:r>
+        <w:t xml:space="preserve">Final – </w:t>
+      </w:r>
+      <w:proofErr w:type="spellStart"/>
+      <w:r>
+        <w:t>Monero</w:t>
+      </w:r>
+      <w:proofErr w:type="spellEnd"/>
     </w:p>
     <w:p>
       <w:pPr>
@@ -73,8 +83,18 @@
       <w:r>
         <w:tab/>
       </w:r>
-      <w:r>
-        <w:t>Monero is an altcoin with a focus on private and censorship-resistant transaction. It was created ion April 18</w:t>
+      <w:proofErr w:type="spellStart"/>
+      <w:r>
+        <w:t>Monero</w:t>
+      </w:r>
+      <w:proofErr w:type="spellEnd"/>
+      <w:r>
+        <w:t xml:space="preserve"> is an altcoin with a focus on private and censorship-resistant transaction. It was created i</w:t>
+      </w:r>
+      <w:bookmarkStart w:id="0" w:name="_GoBack"/>
+      <w:bookmarkEnd w:id="0"/>
+      <w:r>
+        <w:t>n April 18</w:t>
       </w:r>
       <w:r>
         <w:rPr>
@@ -98,7 +118,15 @@
         <w:t xml:space="preserve"> of all altcoins by total market cap</w:t>
       </w:r>
       <w:r>
-        <w:t>. It claims to be a completely private, secure, and untraceable cryptocurrency. While Bitcoin and Ethereum have public block-chains, every Monero transaction is hidden. This differs from other private alt coins like Z</w:t>
+        <w:t xml:space="preserve">. It claims to be a completely private, secure, and untraceable cryptocurrency. While Bitcoin and Ethereum have public block-chains, every </w:t>
+      </w:r>
+      <w:proofErr w:type="spellStart"/>
+      <w:r>
+        <w:t>Monero</w:t>
+      </w:r>
+      <w:proofErr w:type="spellEnd"/>
+      <w:r>
+        <w:t xml:space="preserve"> transaction is hidden. This differs from other private alt coins like Z</w:t>
       </w:r>
       <w:r>
         <w:t>-</w:t>
@@ -135,8 +163,13 @@
         </w:numPr>
         <w:spacing w:line="240" w:lineRule="auto"/>
       </w:pPr>
-      <w:r>
-        <w:t>Monero is completely private, which means that no one can see or trace your transactions</w:t>
+      <w:proofErr w:type="spellStart"/>
+      <w:r>
+        <w:t>Monero</w:t>
+      </w:r>
+      <w:proofErr w:type="spellEnd"/>
+      <w:r>
+        <w:t xml:space="preserve"> is completely private, which means that no one can see or trace your transactions</w:t>
       </w:r>
     </w:p>
     <w:p>
@@ -149,10 +182,16 @@
         <w:spacing w:line="240" w:lineRule="auto"/>
       </w:pPr>
       <w:r>
-        <w:t>This privacy is a result of three key components of Monero: Ring Signatures, Stealth Addresses, and Confidential Transactions. A visual is included at the end of this paper to help understand what these mean and how they are put into effect.</w:t>
-      </w:r>
-      <w:bookmarkStart w:id="0" w:name="_GoBack"/>
-      <w:bookmarkEnd w:id="0"/>
+        <w:t xml:space="preserve">This privacy is a result of three key components of </w:t>
+      </w:r>
+      <w:proofErr w:type="spellStart"/>
+      <w:r>
+        <w:t>Monero</w:t>
+      </w:r>
+      <w:proofErr w:type="spellEnd"/>
+      <w:r>
+        <w:t>: Ring Signatures, Stealth Addresses, and Confidential Transactions. A visual is included at the end of this paper to help understand what these mean and how they are put into effect.</w:t>
+      </w:r>
     </w:p>
     <w:p>
       <w:pPr>
@@ -212,13 +251,15 @@
         <w:spacing w:line="240" w:lineRule="auto"/>
       </w:pPr>
       <w:r>
-        <w:t>It is ASIC resistant, due to the CryptoNight hashing algorithm</w:t>
-      </w:r>
-      <w:r>
-        <w:t>, making it a desirable cryptocurrency to mine for beginners, unlike Bitcoin</w:t>
-      </w:r>
-      <w:r>
-        <w:t>. More on this in the “Mining” section</w:t>
+        <w:t xml:space="preserve">It is ASIC resistant, due to the </w:t>
+      </w:r>
+      <w:proofErr w:type="spellStart"/>
+      <w:r>
+        <w:t>CryptoNight</w:t>
+      </w:r>
+      <w:proofErr w:type="spellEnd"/>
+      <w:r>
+        <w:t xml:space="preserve"> hashing algorithm, making it a desirable cryptocurrency to mine for beginners, unlike Bitcoin. More on this in the “Mining” section</w:t>
       </w:r>
     </w:p>
     <w:p>
@@ -247,7 +288,15 @@
         <w:spacing w:line="240" w:lineRule="auto"/>
       </w:pPr>
       <w:r>
-        <w:t>It has a strong development team, according to one site Monero has the “third highest code contributor count”, below only Ethereum and Bitcoin</w:t>
+        <w:t xml:space="preserve">It has a strong development team, according to one site </w:t>
+      </w:r>
+      <w:proofErr w:type="spellStart"/>
+      <w:r>
+        <w:t>Monero</w:t>
+      </w:r>
+      <w:proofErr w:type="spellEnd"/>
+      <w:r>
+        <w:t xml:space="preserve"> has the “third highest code contributor count”, below only Ethereum and Bitcoin</w:t>
       </w:r>
     </w:p>
     <w:p>
@@ -307,7 +356,15 @@
         </w:numPr>
       </w:pPr>
       <w:r>
-        <w:t xml:space="preserve">It is less fluid, as the complexity of Monero makes it hard to add on traditional </w:t>
+        <w:t xml:space="preserve">It is less fluid, as the complexity of </w:t>
+      </w:r>
+      <w:proofErr w:type="spellStart"/>
+      <w:r>
+        <w:t>Monero</w:t>
+      </w:r>
+      <w:proofErr w:type="spellEnd"/>
+      <w:r>
+        <w:t xml:space="preserve"> makes it hard to add on traditional </w:t>
       </w:r>
       <w:r>
         <w:t>crypto wallets</w:t>
@@ -352,7 +409,15 @@
         <w:t>cases,</w:t>
       </w:r>
       <w:r>
-        <w:t xml:space="preserve"> there is legislation to ban the Monero currency due to criminal activity</w:t>
+        <w:t xml:space="preserve"> there is legislation to ban the </w:t>
+      </w:r>
+      <w:proofErr w:type="spellStart"/>
+      <w:r>
+        <w:t>Monero</w:t>
+      </w:r>
+      <w:proofErr w:type="spellEnd"/>
+      <w:r>
+        <w:t xml:space="preserve"> currency due to criminal activity</w:t>
       </w:r>
     </w:p>
     <w:p>
@@ -413,7 +478,15 @@
         </w:numPr>
       </w:pPr>
       <w:r>
-        <w:t>Even though it is ASIC resistant, the mining of Monero is largely dominated by three main mining pools</w:t>
+        <w:t xml:space="preserve">Even though it is ASIC resistant, the mining of </w:t>
+      </w:r>
+      <w:proofErr w:type="spellStart"/>
+      <w:r>
+        <w:t>Monero</w:t>
+      </w:r>
+      <w:proofErr w:type="spellEnd"/>
+      <w:r>
+        <w:t xml:space="preserve"> is largely dominated by three main mining pools</w:t>
       </w:r>
     </w:p>
     <w:p>
@@ -441,15 +514,49 @@
         </w:numPr>
       </w:pPr>
       <w:r>
-        <w:t>Hashing Algorithm: CryptoNight</w:t>
-      </w:r>
+        <w:t xml:space="preserve">Hashing Algorithm: </w:t>
+      </w:r>
+      <w:proofErr w:type="spellStart"/>
+      <w:r>
+        <w:t>CryptoNight</w:t>
+      </w:r>
+      <w:proofErr w:type="spellEnd"/>
     </w:p>
     <w:p>
       <w:pPr>
         <w:ind w:left="1080"/>
       </w:pPr>
-      <w:r>
-        <w:t>CryptoNight is a hashing algorithm that is based on the CryptoNote system. This makes Monero ASIC Resistant. Some Key features of what makes CryptoNight ASIC Resistant include:</w:t>
+      <w:proofErr w:type="spellStart"/>
+      <w:r>
+        <w:t>CryptoNight</w:t>
+      </w:r>
+      <w:proofErr w:type="spellEnd"/>
+      <w:r>
+        <w:t xml:space="preserve"> is a hashing algorithm that is based on the </w:t>
+      </w:r>
+      <w:proofErr w:type="spellStart"/>
+      <w:r>
+        <w:t>CryptoNote</w:t>
+      </w:r>
+      <w:proofErr w:type="spellEnd"/>
+      <w:r>
+        <w:t xml:space="preserve"> system. This makes </w:t>
+      </w:r>
+      <w:proofErr w:type="spellStart"/>
+      <w:r>
+        <w:t>Monero</w:t>
+      </w:r>
+      <w:proofErr w:type="spellEnd"/>
+      <w:r>
+        <w:t xml:space="preserve"> ASIC Resistant. Some Key features of what makes </w:t>
+      </w:r>
+      <w:proofErr w:type="spellStart"/>
+      <w:r>
+        <w:t>CryptoNight</w:t>
+      </w:r>
+      <w:proofErr w:type="spellEnd"/>
+      <w:r>
+        <w:t xml:space="preserve"> ASIC Resistant include:</w:t>
       </w:r>
     </w:p>
     <w:p>
@@ -460,9 +567,19 @@
           <w:numId w:val="9"/>
         </w:numPr>
       </w:pPr>
-      <w:r>
-        <w:t>CryptoNight requires 2 MB of fast memory to work, so the memory limit makes it harder and more expensive to create ASICs for Monero</w:t>
-      </w:r>
+      <w:proofErr w:type="spellStart"/>
+      <w:r>
+        <w:t>CryptoNight</w:t>
+      </w:r>
+      <w:proofErr w:type="spellEnd"/>
+      <w:r>
+        <w:t xml:space="preserve"> requires 2 MB of fast memory to work, so the memory limit makes it harder and more expensive to create ASICs for </w:t>
+      </w:r>
+      <w:proofErr w:type="spellStart"/>
+      <w:r>
+        <w:t>Monero</w:t>
+      </w:r>
+      <w:proofErr w:type="spellEnd"/>
     </w:p>
     <w:p>
       <w:pPr>
@@ -472,8 +589,21 @@
           <w:numId w:val="9"/>
         </w:numPr>
       </w:pPr>
-      <w:r>
-        <w:t>CryptoNight is built to be CPU and GPU friendly because it can take advantage of certain instructions (AES-Ni) so some of the work done by CryptoNight is already done on modern hardware</w:t>
+      <w:proofErr w:type="spellStart"/>
+      <w:r>
+        <w:t>CryptoNight</w:t>
+      </w:r>
+      <w:proofErr w:type="spellEnd"/>
+      <w:r>
+        <w:t xml:space="preserve"> is built to be CPU and GPU friendly because it can take advantage of certain instructions (AES-Ni) so some of the work done by </w:t>
+      </w:r>
+      <w:proofErr w:type="spellStart"/>
+      <w:r>
+        <w:t>CryptoNight</w:t>
+      </w:r>
+      <w:proofErr w:type="spellEnd"/>
+      <w:r>
+        <w:t xml:space="preserve"> is already done on modern hardware</w:t>
       </w:r>
     </w:p>
     <w:p>
@@ -505,7 +635,15 @@
         <w:ind w:left="1080"/>
       </w:pPr>
       <w:r>
-        <w:t xml:space="preserve">As mentioned before, Monero blocks are dynamically scalable. This means that although there is not block size limit like there is in Bitcoin (1MB), there is a </w:t>
+        <w:t xml:space="preserve">As mentioned before, </w:t>
+      </w:r>
+      <w:proofErr w:type="spellStart"/>
+      <w:r>
+        <w:t>Monero</w:t>
+      </w:r>
+      <w:proofErr w:type="spellEnd"/>
+      <w:r>
+        <w:t xml:space="preserve"> blocks are dynamically scalable. This means that although there is not block size limit like there is in Bitcoin (1MB), there is a </w:t>
       </w:r>
       <w:r>
         <w:t>penalty</w:t>
@@ -550,8 +688,13 @@
         <w:t xml:space="preserve"> relatively easy. There are plenty of tutorials on how to set up the </w:t>
       </w:r>
       <w:r>
-        <w:t>software needed to mine Monero</w:t>
-      </w:r>
+        <w:t xml:space="preserve">software needed to mine </w:t>
+      </w:r>
+      <w:proofErr w:type="spellStart"/>
+      <w:r>
+        <w:t>Monero</w:t>
+      </w:r>
+      <w:proofErr w:type="spellEnd"/>
     </w:p>
     <w:p>
       <w:pPr>
@@ -562,7 +705,23 @@
         </w:numPr>
       </w:pPr>
       <w:r>
-        <w:t>There are not very many wallets that directly support Monero storage, some include MyMonero (</w:t>
+        <w:t xml:space="preserve">There are not very many wallets that directly support </w:t>
+      </w:r>
+      <w:proofErr w:type="spellStart"/>
+      <w:r>
+        <w:t>Monero</w:t>
+      </w:r>
+      <w:proofErr w:type="spellEnd"/>
+      <w:r>
+        <w:t xml:space="preserve"> storage, some include </w:t>
+      </w:r>
+      <w:proofErr w:type="spellStart"/>
+      <w:r>
+        <w:t>MyMonero</w:t>
+      </w:r>
+      <w:proofErr w:type="spellEnd"/>
+      <w:r>
+        <w:t xml:space="preserve"> (</w:t>
       </w:r>
       <w:r>
         <w:t>https://mymonero.com</w:t>
@@ -612,7 +771,15 @@
       </w:pPr>
       <w:r>
         <w:lastRenderedPageBreak/>
-        <w:t>Current Market price of Monero (XMR): 56.77 USD (as of 4:07pm, April 16, 2020)</w:t>
+        <w:t xml:space="preserve">Current Market price of </w:t>
+      </w:r>
+      <w:proofErr w:type="spellStart"/>
+      <w:r>
+        <w:t>Monero</w:t>
+      </w:r>
+      <w:proofErr w:type="spellEnd"/>
+      <w:r>
+        <w:t xml:space="preserve"> (XMR): 56.77 USD (as of 4:07pm, April 16, 2020)</w:t>
       </w:r>
     </w:p>
     <w:p>
@@ -620,7 +787,15 @@
         <w:ind w:left="720"/>
       </w:pPr>
       <w:r>
-        <w:t xml:space="preserve">Image that explains how Monero transactions work and keep privacy in simple terms: </w:t>
+        <w:t xml:space="preserve">Image that explains how </w:t>
+      </w:r>
+      <w:proofErr w:type="spellStart"/>
+      <w:r>
+        <w:t>Monero</w:t>
+      </w:r>
+      <w:proofErr w:type="spellEnd"/>
+      <w:r>
+        <w:t xml:space="preserve"> transactions work and keep privacy in simple terms: </w:t>
       </w:r>
       <w:hyperlink r:id="rId6" w:history="1">
         <w:r>
@@ -1811,6 +1986,7 @@
     <w:lsdException w:name="HTML Sample" w:semiHidden="1" w:unhideWhenUsed="1"/>
     <w:lsdException w:name="HTML Typewriter" w:semiHidden="1" w:unhideWhenUsed="1"/>
     <w:lsdException w:name="HTML Variable" w:semiHidden="1" w:unhideWhenUsed="1"/>
+    <w:lsdException w:name="Normal Table" w:semiHidden="1" w:unhideWhenUsed="1"/>
     <w:lsdException w:name="annotation subject" w:semiHidden="1" w:unhideWhenUsed="1"/>
     <w:lsdException w:name="No List" w:semiHidden="1" w:unhideWhenUsed="1"/>
     <w:lsdException w:name="Outline List 1" w:semiHidden="1" w:unhideWhenUsed="1"/>
@@ -1856,9 +2032,11 @@
     <w:lsdException w:name="Table Subtle 1" w:semiHidden="1" w:unhideWhenUsed="1"/>
     <w:lsdException w:name="Table Subtle 2" w:semiHidden="1" w:unhideWhenUsed="1"/>
     <w:lsdException w:name="Table Web 1" w:semiHidden="1" w:unhideWhenUsed="1"/>
+    <w:lsdException w:name="Table Web 2" w:semiHidden="1" w:unhideWhenUsed="1"/>
     <w:lsdException w:name="Table Web 3" w:semiHidden="1" w:unhideWhenUsed="1"/>
     <w:lsdException w:name="Balloon Text" w:semiHidden="1" w:unhideWhenUsed="1"/>
     <w:lsdException w:name="Table Grid" w:uiPriority="39"/>
+    <w:lsdException w:name="Table Theme" w:semiHidden="1" w:unhideWhenUsed="1"/>
     <w:lsdException w:name="Placeholder Text" w:semiHidden="1"/>
     <w:lsdException w:name="No Spacing" w:uiPriority="1" w:qFormat="1"/>
     <w:lsdException w:name="Light Shading" w:uiPriority="60"/>

</xml_diff>